<commit_message>
fixed week 1 web service
</commit_message>
<xml_diff>
--- a/SWEN3004/20190308/Class Summary.docx
+++ b/SWEN3004/20190308/Class Summary.docx
@@ -235,16 +235,6 @@
         <w:rPr>
           <w:rFonts w:cs="Times New Roman"/>
           <w:szCs w:val="24"/>
-        </w:rPr>
-      </w:pPr>
-      <w:bookmarkStart w:id="0" w:name="_GoBack"/>
-      <w:bookmarkEnd w:id="0"/>
-    </w:p>
-    <w:p>
-      <w:pPr>
-        <w:rPr>
-          <w:rFonts w:cs="Times New Roman"/>
-          <w:szCs w:val="24"/>
           <w:u w:val="single"/>
         </w:rPr>
       </w:pPr>
@@ -292,14 +282,6 @@
         </w:rPr>
         <w:t xml:space="preserve"> As such it is the fundamental request method utilized by web browsers.</w:t>
       </w:r>
-    </w:p>
-    <w:p>
-      <w:pPr>
-        <w:rPr>
-          <w:rFonts w:cs="Times New Roman"/>
-          <w:szCs w:val="24"/>
-        </w:rPr>
-      </w:pPr>
     </w:p>
     <w:p>
       <w:pPr>
@@ -377,9 +359,21 @@
         </w:rPr>
         <w:t>Delete</w:t>
       </w:r>
-    </w:p>
-    <w:p>
-      <w:pPr>
+      <w:bookmarkStart w:id="0" w:name="_GoBack"/>
+      <w:bookmarkEnd w:id="0"/>
+    </w:p>
+    <w:p>
+      <w:pPr>
+        <w:pStyle w:val="ListParagraph"/>
+        <w:rPr>
+          <w:rFonts w:cs="Times New Roman"/>
+          <w:szCs w:val="24"/>
+        </w:rPr>
+      </w:pPr>
+    </w:p>
+    <w:p>
+      <w:pPr>
+        <w:pStyle w:val="ListParagraph"/>
         <w:rPr>
           <w:rFonts w:cs="Times New Roman"/>
           <w:szCs w:val="24"/>
@@ -434,17 +428,22 @@
           <w:rFonts w:cs="Times New Roman"/>
           <w:szCs w:val="24"/>
         </w:rPr>
-        <w:t xml:space="preserve"> with a tool such as Curl or </w:t>
-      </w:r>
-      <w:proofErr w:type="spellStart"/>
-      <w:r>
-        <w:rPr>
-          <w:rFonts w:cs="Times New Roman"/>
-          <w:szCs w:val="24"/>
-        </w:rPr>
-        <w:t>PostMan</w:t>
-      </w:r>
-      <w:proofErr w:type="spellEnd"/>
+        <w:t xml:space="preserve"> with a tool such as Curl or PostMan.</w:t>
+      </w:r>
+      <w:r>
+        <w:rPr>
+          <w:rFonts w:cs="Times New Roman"/>
+          <w:szCs w:val="24"/>
+        </w:rPr>
+        <w:t xml:space="preserve"> Curl was selected. Screensh</w:t>
+      </w:r>
+      <w:r>
+        <w:rPr>
+          <w:rFonts w:cs="Times New Roman"/>
+          <w:szCs w:val="24"/>
+        </w:rPr>
+        <w:t>ots are provided in the project directory</w:t>
+      </w:r>
       <w:r>
         <w:rPr>
           <w:rFonts w:cs="Times New Roman"/>

</xml_diff>